<commit_message>
corrected destination issue and fixed tag
</commit_message>
<xml_diff>
--- a/Install.docx
+++ b/Install.docx
@@ -9,8 +9,6 @@
           <w:color w:val="24292E"/>
         </w:rPr>
       </w:pPr>
-      <w:bookmarkStart w:id="0" w:name="_GoBack"/>
-      <w:bookmarkEnd w:id="0"/>
       <w:r>
         <w:rPr>
           <w:rFonts w:ascii="Helvetica" w:eastAsia="Times New Roman" w:hAnsi="Helvetica" w:cs="Times New Roman"/>
@@ -40,21 +38,12 @@
           <w:color w:val="24292E"/>
         </w:rPr>
       </w:pPr>
-      <w:proofErr w:type="gramStart"/>
-      <w:r>
-        <w:rPr>
-          <w:rFonts w:ascii="Helvetica" w:eastAsia="Times New Roman" w:hAnsi="Helvetica" w:cs="Times New Roman"/>
-          <w:color w:val="24292E"/>
-        </w:rPr>
-        <w:t>email</w:t>
-      </w:r>
-      <w:proofErr w:type="gramEnd"/>
-      <w:r>
-        <w:rPr>
-          <w:rFonts w:ascii="Helvetica" w:eastAsia="Times New Roman" w:hAnsi="Helvetica" w:cs="Times New Roman"/>
-          <w:color w:val="24292E"/>
-        </w:rPr>
-        <w:t xml:space="preserve">:        </w:t>
+      <w:r>
+        <w:rPr>
+          <w:rFonts w:ascii="Helvetica" w:eastAsia="Times New Roman" w:hAnsi="Helvetica" w:cs="Times New Roman"/>
+          <w:color w:val="24292E"/>
+        </w:rPr>
+        <w:t xml:space="preserve">email:        </w:t>
       </w:r>
       <w:r>
         <w:rPr>
@@ -85,21 +74,12 @@
           <w:color w:val="24292E"/>
         </w:rPr>
       </w:pPr>
-      <w:proofErr w:type="gramStart"/>
-      <w:r>
-        <w:rPr>
-          <w:rFonts w:ascii="Helvetica" w:eastAsia="Times New Roman" w:hAnsi="Helvetica" w:cs="Times New Roman"/>
-          <w:color w:val="24292E"/>
-        </w:rPr>
-        <w:t>phone</w:t>
-      </w:r>
-      <w:proofErr w:type="gramEnd"/>
-      <w:r>
-        <w:rPr>
-          <w:rFonts w:ascii="Helvetica" w:eastAsia="Times New Roman" w:hAnsi="Helvetica" w:cs="Times New Roman"/>
-          <w:color w:val="24292E"/>
-        </w:rPr>
-        <w:t xml:space="preserve">:        </w:t>
+      <w:r>
+        <w:rPr>
+          <w:rFonts w:ascii="Helvetica" w:eastAsia="Times New Roman" w:hAnsi="Helvetica" w:cs="Times New Roman"/>
+          <w:color w:val="24292E"/>
+        </w:rPr>
+        <w:t xml:space="preserve">phone:        </w:t>
       </w:r>
       <w:r>
         <w:rPr>
@@ -383,6 +363,86 @@
         </w:rPr>
         <w:br/>
       </w:r>
+    </w:p>
+    <w:p>
+      <w:pPr>
+        <w:rPr>
+          <w:rFonts w:ascii="Times New Roman" w:eastAsia="Times New Roman" w:hAnsi="Times New Roman" w:cs="Times New Roman"/>
+          <w:sz w:val="20"/>
+          <w:szCs w:val="20"/>
+        </w:rPr>
+      </w:pPr>
+    </w:p>
+    <w:p>
+      <w:pPr>
+        <w:rPr>
+          <w:rFonts w:ascii="Times New Roman" w:eastAsia="Times New Roman" w:hAnsi="Times New Roman" w:cs="Times New Roman"/>
+          <w:sz w:val="20"/>
+          <w:szCs w:val="20"/>
+        </w:rPr>
+      </w:pPr>
+      <w:r>
+        <w:rPr>
+          <w:rFonts w:ascii="Times New Roman" w:eastAsia="Times New Roman" w:hAnsi="Times New Roman" w:cs="Times New Roman"/>
+          <w:sz w:val="20"/>
+          <w:szCs w:val="20"/>
+        </w:rPr>
+        <w:t>Currently working 12 hours or so at my current job there was limited time and days where no time was available.  Most of the time looking at this project was multi-tasking.</w:t>
+      </w:r>
+    </w:p>
+    <w:p>
+      <w:pPr>
+        <w:rPr>
+          <w:rFonts w:ascii="Times New Roman" w:eastAsia="Times New Roman" w:hAnsi="Times New Roman" w:cs="Times New Roman"/>
+          <w:sz w:val="20"/>
+          <w:szCs w:val="20"/>
+        </w:rPr>
+      </w:pPr>
+    </w:p>
+    <w:p>
+      <w:pPr>
+        <w:rPr>
+          <w:rFonts w:ascii="Times New Roman" w:eastAsia="Times New Roman" w:hAnsi="Times New Roman" w:cs="Times New Roman"/>
+          <w:sz w:val="20"/>
+          <w:szCs w:val="20"/>
+        </w:rPr>
+      </w:pPr>
+      <w:r>
+        <w:rPr>
+          <w:rFonts w:ascii="Times New Roman" w:eastAsia="Times New Roman" w:hAnsi="Times New Roman" w:cs="Times New Roman"/>
+          <w:sz w:val="20"/>
+          <w:szCs w:val="20"/>
+        </w:rPr>
+        <w:t>Version 2 possible?</w:t>
+      </w:r>
+      <w:bookmarkStart w:id="0" w:name="_GoBack"/>
+      <w:bookmarkEnd w:id="0"/>
+    </w:p>
+    <w:p>
+      <w:pPr>
+        <w:rPr>
+          <w:rFonts w:ascii="Times New Roman" w:eastAsia="Times New Roman" w:hAnsi="Times New Roman" w:cs="Times New Roman"/>
+          <w:sz w:val="20"/>
+          <w:szCs w:val="20"/>
+        </w:rPr>
+      </w:pPr>
+      <w:r>
+        <w:rPr>
+          <w:rFonts w:ascii="Times New Roman" w:eastAsia="Times New Roman" w:hAnsi="Times New Roman" w:cs="Times New Roman"/>
+          <w:sz w:val="20"/>
+          <w:szCs w:val="20"/>
+        </w:rPr>
+        <w:t>If there were a chance for more time, would have preferred to submit a Jenkins solution using a Shift Left DevOps Solution with a Jenkinsfile in GitHub and Pipeline to deploy.  Still would be using the script; perhaps slightly adjusted and all the Python dependences using a Chef Cookbook/Recipe.   Please let me know if this option is possible?</w:t>
+      </w:r>
+    </w:p>
+    <w:p>
+      <w:pPr>
+        <w:rPr>
+          <w:rFonts w:ascii="Times New Roman" w:eastAsia="Times New Roman" w:hAnsi="Times New Roman" w:cs="Times New Roman"/>
+          <w:sz w:val="20"/>
+          <w:szCs w:val="20"/>
+        </w:rPr>
+      </w:pPr>
     </w:p>
     <w:p/>
     <w:sectPr>

</xml_diff>